<commit_message>
Sredjeni SSUovi za Podstanara
</commit_message>
<xml_diff>
--- a/SSU/SSU_6.3_Podstanar/SSU - Kacenje obavestenja na oglasnu tablu.docx
+++ b/SSU/SSU_6.3_Podstanar/SSU - Kacenje obavestenja na oglasnu tablu.docx
@@ -2374,7 +2374,25 @@
         <w:t>formu u koju unosi</w:t>
       </w:r>
       <w:r>
-        <w:t xml:space="preserve"> naziv i opis obaveštenja</w:t>
+        <w:t xml:space="preserve"> naziv </w:t>
+      </w:r>
+      <w:r>
+        <w:t>obaveštenja</w:t>
+      </w:r>
+    </w:p>
+    <w:p>
+      <w:pPr>
+        <w:pStyle w:val="ListParagraph"/>
+        <w:numPr>
+          <w:ilvl w:val="3"/>
+          <w:numId w:val="3"/>
+        </w:numPr>
+      </w:pPr>
+      <w:r>
+        <w:t>Podstanar unos</w:t>
+      </w:r>
+      <w:r>
+        <w:t>i opis obaveštenja</w:t>
       </w:r>
     </w:p>
     <w:p>
@@ -2387,22 +2405,38 @@
         <w:jc w:val="both"/>
       </w:pPr>
       <w:r>
-        <w:t>Pritiskom na dugme “Okači</w:t>
-      </w:r>
-      <w:r>
-        <w:t xml:space="preserve"> obaveštenje</w:t>
+        <w:t>Pritiskom na dugme “</w:t>
+      </w:r>
+      <w:r>
+        <w:t>Potvrdi kačenje obaveštenja na oglasnu tablu</w:t>
       </w:r>
       <w:r>
         <w:t xml:space="preserve">”, poruka se kači na oglasnu </w:t>
       </w:r>
       <w:r>
-        <w:t xml:space="preserve">          </w:t>
+        <w:t xml:space="preserve"> </w:t>
+      </w:r>
+      <w:r>
+        <w:t xml:space="preserve"> </w:t>
+      </w:r>
+      <w:r>
+        <w:t>tablu</w:t>
+      </w:r>
+    </w:p>
+    <w:p>
+      <w:pPr>
+        <w:pStyle w:val="ListParagraph"/>
+        <w:numPr>
+          <w:ilvl w:val="3"/>
+          <w:numId w:val="3"/>
+        </w:numPr>
+        <w:jc w:val="both"/>
+      </w:pPr>
+      <w:r>
+        <w:t>Podstanar se vraća u korak 2.2.1.1. i omogućen mu je ponovni unos obaveštenja</w:t>
       </w:r>
       <w:bookmarkStart w:id="8" w:name="_GoBack"/>
       <w:bookmarkEnd w:id="8"/>
-      <w:r>
-        <w:t>tablu</w:t>
-      </w:r>
     </w:p>
     <w:p>
       <w:pPr>
@@ -2618,7 +2652,7 @@
         <w:rStyle w:val="PageNumber"/>
         <w:noProof/>
       </w:rPr>
-      <w:t>4</w:t>
+      <w:t>5</w:t>
     </w:r>
     <w:r>
       <w:rPr>
@@ -4436,7 +4470,7 @@
 </file>
 
 <file path=customXml/itemProps1.xml><?xml version="1.0" encoding="utf-8"?>
-<ds:datastoreItem xmlns:ds="http://schemas.openxmlformats.org/officeDocument/2006/customXml" ds:itemID="{3CAB9DCC-810B-4031-A895-71BB44E261A2}">
+<ds:datastoreItem xmlns:ds="http://schemas.openxmlformats.org/officeDocument/2006/customXml" ds:itemID="{EF2FD8DD-3167-4D93-9973-49A4FA2B4815}">
   <ds:schemaRefs>
     <ds:schemaRef ds:uri="http://schemas.openxmlformats.org/officeDocument/2006/bibliography"/>
   </ds:schemaRefs>

</xml_diff>